<commit_message>
mengubah review take home test
</commit_message>
<xml_diff>
--- a/Review Take Home Test.docx
+++ b/Review Take Home Test.docx
@@ -14,6 +14,21 @@
           <w:rFonts w:ascii="Poppins" w:cs="Poppins" w:eastAsia="Poppins" w:hAnsi="Poppins"/>
           <w:rtl w:val="0"/>
         </w:rPr>
+        <w:t xml:space="preserve">REVISI </w:t>
+      </w:r>
+    </w:p>
+    <w:p>
+      <w:pPr>
+        <w:ind w:left="720" w:firstLine="0"/>
+        <w:rPr>
+          <w:rFonts w:ascii="Poppins" w:cs="Poppins" w:eastAsia="Poppins" w:hAnsi="Poppins"/>
+        </w:rPr>
+      </w:pPr>
+      <w:r>
+        <w:rPr>
+          <w:rFonts w:ascii="Poppins" w:cs="Poppins" w:eastAsia="Poppins" w:hAnsi="Poppins"/>
+          <w:rtl w:val="0"/>
+        </w:rPr>
         <w:t xml:space="preserve">NOTE: </w:t>
       </w:r>
     </w:p>
@@ -30,7 +45,7 @@
           <w:rFonts w:ascii="Poppins" w:cs="Poppins" w:eastAsia="Poppins" w:hAnsi="Poppins"/>
           <w:rtl w:val="0"/>
         </w:rPr>
-        <w:t xml:space="preserve">Dikarenakan keterbatasan waktu, pada docs ini hanya dijelaskan singkat mengenai algoritma yang saya gunakan, dan juga tampilan dari outputnya. Untuk penjelasan lebih detail tentang package yang harus diinstal, bagaimana cara menjalankan programnya, serta dokumentasi program,, penjelasan mengenai fungsi fungsi helper dan sebagainya, saya jelaskan lebih detail pada file README di github saya. Silahkan kunjungi link berikut :  </w:t>
+        <w:t xml:space="preserve">Dokumentasi program, penjelasan mengenai fungsi fungsi helper dan sebagainya, saya jelaskan lebih detail pada file README di github saya. Silahkan kunjungi link berikut :  </w:t>
       </w:r>
       <w:hyperlink r:id="rId6">
         <w:r>
@@ -95,12 +110,12 @@
           <wp:inline distB="114300" distT="114300" distL="114300" distR="114300">
             <wp:extent cx="3090863" cy="6880943"/>
             <wp:effectExtent b="0" l="0" r="0" t="0"/>
-            <wp:docPr id="5" name="image6.png"/>
+            <wp:docPr id="11" name="image7.png"/>
             <a:graphic>
               <a:graphicData uri="http://schemas.openxmlformats.org/drawingml/2006/picture">
                 <pic:pic>
                   <pic:nvPicPr>
-                    <pic:cNvPr id="0" name="image6.png"/>
+                    <pic:cNvPr id="0" name="image7.png"/>
                     <pic:cNvPicPr preferRelativeResize="0"/>
                   </pic:nvPicPr>
                   <pic:blipFill>
@@ -145,12 +160,12 @@
           <wp:inline distB="114300" distT="114300" distL="114300" distR="114300">
             <wp:extent cx="3705225" cy="8248650"/>
             <wp:effectExtent b="0" l="0" r="0" t="0"/>
-            <wp:docPr id="4" name="image5.png"/>
+            <wp:docPr id="1" name="image6.png"/>
             <a:graphic>
               <a:graphicData uri="http://schemas.openxmlformats.org/drawingml/2006/picture">
                 <pic:pic>
                   <pic:nvPicPr>
-                    <pic:cNvPr id="0" name="image5.png"/>
+                    <pic:cNvPr id="0" name="image6.png"/>
                     <pic:cNvPicPr preferRelativeResize="0"/>
                   </pic:nvPicPr>
                   <pic:blipFill>
@@ -226,12 +241,12 @@
           <wp:inline distB="114300" distT="114300" distL="114300" distR="114300">
             <wp:extent cx="4995863" cy="2215773"/>
             <wp:effectExtent b="0" l="0" r="0" t="0"/>
-            <wp:docPr id="2" name="image1.png"/>
+            <wp:docPr id="8" name="image5.png"/>
             <a:graphic>
               <a:graphicData uri="http://schemas.openxmlformats.org/drawingml/2006/picture">
                 <pic:pic>
                   <pic:nvPicPr>
-                    <pic:cNvPr id="0" name="image1.png"/>
+                    <pic:cNvPr id="0" name="image5.png"/>
                     <pic:cNvPicPr preferRelativeResize="0"/>
                   </pic:nvPicPr>
                   <pic:blipFill>
@@ -291,7 +306,7 @@
       <w:pPr>
         <w:numPr>
           <w:ilvl w:val="0"/>
-          <w:numId w:val="4"/>
+          <w:numId w:val="5"/>
         </w:numPr>
         <w:ind w:left="720" w:hanging="360"/>
         <w:rPr>
@@ -325,7 +340,7 @@
       <w:pPr>
         <w:numPr>
           <w:ilvl w:val="0"/>
-          <w:numId w:val="4"/>
+          <w:numId w:val="5"/>
         </w:numPr>
         <w:ind w:left="720" w:hanging="360"/>
         <w:rPr>
@@ -371,12 +386,12 @@
           <wp:inline distB="114300" distT="114300" distL="114300" distR="114300">
             <wp:extent cx="2693865" cy="3121025"/>
             <wp:effectExtent b="0" l="0" r="0" t="0"/>
-            <wp:docPr id="3" name="image2.png"/>
+            <wp:docPr id="9" name="image3.png"/>
             <a:graphic>
               <a:graphicData uri="http://schemas.openxmlformats.org/drawingml/2006/picture">
                 <pic:pic>
                   <pic:nvPicPr>
-                    <pic:cNvPr id="0" name="image2.png"/>
+                    <pic:cNvPr id="0" name="image3.png"/>
                     <pic:cNvPicPr preferRelativeResize="0"/>
                   </pic:nvPicPr>
                   <pic:blipFill>
@@ -515,43 +530,6 @@
       <w:pPr>
         <w:numPr>
           <w:ilvl w:val="0"/>
-          <w:numId w:val="6"/>
-        </w:numPr>
-        <w:ind w:left="1440" w:hanging="360"/>
-        <w:jc w:val="both"/>
-        <w:rPr>
-          <w:rFonts w:ascii="Poppins" w:cs="Poppins" w:eastAsia="Poppins" w:hAnsi="Poppins"/>
-        </w:rPr>
-      </w:pPr>
-      <w:r>
-        <w:rPr>
-          <w:rFonts w:ascii="Poppins" w:cs="Poppins" w:eastAsia="Poppins" w:hAnsi="Poppins"/>
-          <w:rtl w:val="0"/>
-        </w:rPr>
-        <w:t xml:space="preserve">Inisialisasi Region dan Kuota</w:t>
-      </w:r>
-    </w:p>
-    <w:p>
-      <w:pPr>
-        <w:ind w:left="1440" w:firstLine="0"/>
-        <w:jc w:val="both"/>
-        <w:rPr>
-          <w:rFonts w:ascii="Poppins" w:cs="Poppins" w:eastAsia="Poppins" w:hAnsi="Poppins"/>
-        </w:rPr>
-      </w:pPr>
-      <w:r>
-        <w:rPr>
-          <w:rFonts w:ascii="Poppins" w:cs="Poppins" w:eastAsia="Poppins" w:hAnsi="Poppins"/>
-          <w:rtl w:val="0"/>
-        </w:rPr>
-        <w:t xml:space="preserve">Masing-masing region (misalnya Jakarta = 2 orang, Papua = 14 orang) disiapkan dengan kapasitas kosong.</w:t>
-        <w:br w:type="textWrapping"/>
-      </w:r>
-    </w:p>
-    <w:p>
-      <w:pPr>
-        <w:numPr>
-          <w:ilvl w:val="0"/>
           <w:numId w:val="7"/>
         </w:numPr>
         <w:ind w:left="1440" w:hanging="360"/>
@@ -565,7 +543,7 @@
           <w:rFonts w:ascii="Poppins" w:cs="Poppins" w:eastAsia="Poppins" w:hAnsi="Poppins"/>
           <w:rtl w:val="0"/>
         </w:rPr>
-        <w:t xml:space="preserve">Menempatkan Tim Tetap (Fixed Teams)</w:t>
+        <w:t xml:space="preserve">Inisialisasi Region dan Kuota</w:t>
       </w:r>
     </w:p>
     <w:p>
@@ -581,6 +559,43 @@
           <w:rFonts w:ascii="Poppins" w:cs="Poppins" w:eastAsia="Poppins" w:hAnsi="Poppins"/>
           <w:rtl w:val="0"/>
         </w:rPr>
+        <w:t xml:space="preserve">Masing-masing region (misalnya Jakarta = 2 orang, Papua = 14 orang) disiapkan dengan kapasitas kosong.</w:t>
+        <w:br w:type="textWrapping"/>
+      </w:r>
+    </w:p>
+    <w:p>
+      <w:pPr>
+        <w:numPr>
+          <w:ilvl w:val="0"/>
+          <w:numId w:val="9"/>
+        </w:numPr>
+        <w:ind w:left="1440" w:hanging="360"/>
+        <w:jc w:val="both"/>
+        <w:rPr>
+          <w:rFonts w:ascii="Poppins" w:cs="Poppins" w:eastAsia="Poppins" w:hAnsi="Poppins"/>
+        </w:rPr>
+      </w:pPr>
+      <w:r>
+        <w:rPr>
+          <w:rFonts w:ascii="Poppins" w:cs="Poppins" w:eastAsia="Poppins" w:hAnsi="Poppins"/>
+          <w:rtl w:val="0"/>
+        </w:rPr>
+        <w:t xml:space="preserve">Menempatkan Tim Tetap (Fixed Teams)</w:t>
+      </w:r>
+    </w:p>
+    <w:p>
+      <w:pPr>
+        <w:ind w:left="1440" w:firstLine="0"/>
+        <w:jc w:val="both"/>
+        <w:rPr>
+          <w:rFonts w:ascii="Poppins" w:cs="Poppins" w:eastAsia="Poppins" w:hAnsi="Poppins"/>
+        </w:rPr>
+      </w:pPr>
+      <w:r>
+        <w:rPr>
+          <w:rFonts w:ascii="Poppins" w:cs="Poppins" w:eastAsia="Poppins" w:hAnsi="Poppins"/>
+          <w:rtl w:val="0"/>
+        </w:rPr>
         <w:t xml:space="preserve">Tim seperti </w:t>
       </w:r>
       <w:r>
@@ -649,7 +664,7 @@
       <w:pPr>
         <w:numPr>
           <w:ilvl w:val="0"/>
-          <w:numId w:val="5"/>
+          <w:numId w:val="6"/>
         </w:numPr>
         <w:ind w:left="1440" w:hanging="360"/>
         <w:jc w:val="both"/>
@@ -768,7 +783,7 @@
       <w:pPr>
         <w:numPr>
           <w:ilvl w:val="0"/>
-          <w:numId w:val="8"/>
+          <w:numId w:val="10"/>
         </w:numPr>
         <w:ind w:left="1440" w:hanging="360"/>
         <w:jc w:val="both"/>
@@ -853,6 +868,89 @@
     </w:p>
     <w:p>
       <w:pPr>
+        <w:ind w:left="1440" w:firstLine="0"/>
+        <w:jc w:val="both"/>
+        <w:rPr>
+          <w:rFonts w:ascii="Poppins" w:cs="Poppins" w:eastAsia="Poppins" w:hAnsi="Poppins"/>
+        </w:rPr>
+      </w:pPr>
+      <w:r>
+        <w:rPr>
+          <w:rtl w:val="0"/>
+        </w:rPr>
+      </w:r>
+    </w:p>
+    <w:p>
+      <w:pPr>
+        <w:numPr>
+          <w:ilvl w:val="0"/>
+          <w:numId w:val="8"/>
+        </w:numPr>
+        <w:ind w:left="1440" w:hanging="360"/>
+        <w:jc w:val="both"/>
+        <w:rPr>
+          <w:rFonts w:ascii="Poppins" w:cs="Poppins" w:eastAsia="Poppins" w:hAnsi="Poppins"/>
+          <w:u w:val="none"/>
+        </w:rPr>
+      </w:pPr>
+      <w:r>
+        <w:rPr>
+          <w:rFonts w:ascii="Poppins" w:cs="Poppins" w:eastAsia="Poppins" w:hAnsi="Poppins"/>
+          <w:rtl w:val="0"/>
+        </w:rPr>
+        <w:t xml:space="preserve">Melakukan check</w:t>
+      </w:r>
+    </w:p>
+    <w:p>
+      <w:pPr>
+        <w:ind w:left="1440" w:firstLine="0"/>
+        <w:jc w:val="both"/>
+        <w:rPr>
+          <w:rFonts w:ascii="Poppins" w:cs="Poppins" w:eastAsia="Poppins" w:hAnsi="Poppins"/>
+        </w:rPr>
+      </w:pPr>
+      <w:r>
+        <w:rPr>
+          <w:rFonts w:ascii="Poppins" w:cs="Poppins" w:eastAsia="Poppins" w:hAnsi="Poppins"/>
+          <w:rtl w:val="0"/>
+        </w:rPr>
+        <w:t xml:space="preserve">Setelah semua tim sudah dialokasikan, dilakukan pengecekan apakah ada tim yang belum dialokasikan, dengan meninjau isi dari variabel “teamSizeLeft”. apabila bernilai kosong artinya semua tim sudah dialokasikan, karena setiap 1 tim sudah dialokasikan, fungsi tersebut melakukan delete data untuk tim tersebut</w:t>
+      </w:r>
+    </w:p>
+    <w:p>
+      <w:pPr>
+        <w:ind w:left="1440" w:firstLine="0"/>
+        <w:jc w:val="both"/>
+        <w:rPr>
+          <w:rFonts w:ascii="Poppins" w:cs="Poppins" w:eastAsia="Poppins" w:hAnsi="Poppins"/>
+        </w:rPr>
+      </w:pPr>
+      <w:r>
+        <w:rPr>
+          <w:rFonts w:ascii="Poppins" w:cs="Poppins" w:eastAsia="Poppins" w:hAnsi="Poppins"/>
+          <w:rtl w:val="0"/>
+        </w:rPr>
+        <w:t xml:space="preserve">Lalu, apabila semua tim sudah teralokasi, maka seharusnya tiap bulan remaining_quota yang tersedia tidak lebih dari 2. </w:t>
+      </w:r>
+    </w:p>
+    <w:p>
+      <w:pPr>
+        <w:ind w:left="1440" w:firstLine="0"/>
+        <w:jc w:val="both"/>
+        <w:rPr>
+          <w:rFonts w:ascii="Poppins" w:cs="Poppins" w:eastAsia="Poppins" w:hAnsi="Poppins"/>
+        </w:rPr>
+      </w:pPr>
+      <w:r>
+        <w:rPr>
+          <w:rFonts w:ascii="Poppins" w:cs="Poppins" w:eastAsia="Poppins" w:hAnsi="Poppins"/>
+          <w:rtl w:val="0"/>
+        </w:rPr>
+        <w:t xml:space="preserve">Selanjutnya dilakukan pengecekan juga apakah kombinasi suatu region bulan ini sama atau tidak dengan bulan sebelumnya, apabila sama, maka akan throw error dan algoritma pengalokasian diulang lagi dari awal. </w:t>
+      </w:r>
+    </w:p>
+    <w:p>
+      <w:pPr>
         <w:ind w:left="720" w:firstLine="0"/>
         <w:rPr>
           <w:rFonts w:ascii="Poppins" w:cs="Poppins" w:eastAsia="Poppins" w:hAnsi="Poppins"/>
@@ -907,14 +1005,14 @@
         </w:rPr>
         <w:drawing>
           <wp:inline distB="114300" distT="114300" distL="114300" distR="114300">
-            <wp:extent cx="5731200" cy="2933700"/>
+            <wp:extent cx="5731200" cy="2971800"/>
             <wp:effectExtent b="0" l="0" r="0" t="0"/>
-            <wp:docPr id="8" name="image7.png"/>
+            <wp:docPr id="12" name="image14.png"/>
             <a:graphic>
               <a:graphicData uri="http://schemas.openxmlformats.org/drawingml/2006/picture">
                 <pic:pic>
                   <pic:nvPicPr>
-                    <pic:cNvPr id="0" name="image7.png"/>
+                    <pic:cNvPr id="0" name="image14.png"/>
                     <pic:cNvPicPr preferRelativeResize="0"/>
                   </pic:nvPicPr>
                   <pic:blipFill>
@@ -927,7 +1025,7 @@
                   <pic:spPr>
                     <a:xfrm>
                       <a:off x="0" y="0"/>
-                      <a:ext cx="5731200" cy="2933700"/>
+                      <a:ext cx="5731200" cy="2971800"/>
                     </a:xfrm>
                     <a:prstGeom prst="rect"/>
                     <a:ln/>
@@ -972,14 +1070,14 @@
         </w:rPr>
         <w:drawing>
           <wp:inline distB="114300" distT="114300" distL="114300" distR="114300">
-            <wp:extent cx="5731200" cy="2933700"/>
+            <wp:extent cx="4481513" cy="4697399"/>
             <wp:effectExtent b="0" l="0" r="0" t="0"/>
-            <wp:docPr id="1" name="image10.png"/>
+            <wp:docPr id="7" name="image9.png"/>
             <a:graphic>
               <a:graphicData uri="http://schemas.openxmlformats.org/drawingml/2006/picture">
                 <pic:pic>
                   <pic:nvPicPr>
-                    <pic:cNvPr id="0" name="image10.png"/>
+                    <pic:cNvPr id="0" name="image9.png"/>
                     <pic:cNvPicPr preferRelativeResize="0"/>
                   </pic:nvPicPr>
                   <pic:blipFill>
@@ -992,7 +1090,7 @@
                   <pic:spPr>
                     <a:xfrm>
                       <a:off x="0" y="0"/>
-                      <a:ext cx="5731200" cy="2933700"/>
+                      <a:ext cx="4481513" cy="4697399"/>
                     </a:xfrm>
                     <a:prstGeom prst="rect"/>
                     <a:ln/>
@@ -1018,22 +1116,113 @@
       </w:pPr>
       <w:r>
         <w:rPr>
+          <w:rtl w:val="0"/>
+        </w:rPr>
+      </w:r>
+    </w:p>
+    <w:p>
+      <w:pPr>
+        <w:ind w:left="720" w:firstLine="0"/>
+        <w:rPr>
+          <w:rFonts w:ascii="Poppins" w:cs="Poppins" w:eastAsia="Poppins" w:hAnsi="Poppins"/>
+        </w:rPr>
+      </w:pPr>
+      <w:r>
+        <w:rPr>
+          <w:rFonts w:ascii="Poppins" w:cs="Poppins" w:eastAsia="Poppins" w:hAnsi="Poppins"/>
+          <w:rtl w:val="0"/>
+        </w:rPr>
+        <w:t xml:space="preserve">jalankan node quality_control.js untuk melihat hasil ini: </w:t>
+      </w:r>
+    </w:p>
+    <w:p>
+      <w:pPr>
+        <w:ind w:left="720" w:firstLine="0"/>
+        <w:rPr>
+          <w:rFonts w:ascii="Poppins" w:cs="Poppins" w:eastAsia="Poppins" w:hAnsi="Poppins"/>
+        </w:rPr>
+      </w:pPr>
+      <w:r>
+        <w:rPr>
+          <w:rFonts w:ascii="Poppins" w:cs="Poppins" w:eastAsia="Poppins" w:hAnsi="Poppins"/>
+        </w:rPr>
+        <w:drawing>
+          <wp:inline distB="114300" distT="114300" distL="114300" distR="114300">
+            <wp:extent cx="3371850" cy="1333500"/>
+            <wp:effectExtent b="0" l="0" r="0" t="0"/>
+            <wp:docPr id="10" name="image1.png"/>
+            <a:graphic>
+              <a:graphicData uri="http://schemas.openxmlformats.org/drawingml/2006/picture">
+                <pic:pic>
+                  <pic:nvPicPr>
+                    <pic:cNvPr id="0" name="image1.png"/>
+                    <pic:cNvPicPr preferRelativeResize="0"/>
+                  </pic:nvPicPr>
+                  <pic:blipFill>
+                    <a:blip r:embed="rId15"/>
+                    <a:srcRect b="0" l="0" r="0" t="0"/>
+                    <a:stretch>
+                      <a:fillRect/>
+                    </a:stretch>
+                  </pic:blipFill>
+                  <pic:spPr>
+                    <a:xfrm>
+                      <a:off x="0" y="0"/>
+                      <a:ext cx="3371850" cy="1333500"/>
+                    </a:xfrm>
+                    <a:prstGeom prst="rect"/>
+                    <a:ln/>
+                  </pic:spPr>
+                </pic:pic>
+              </a:graphicData>
+            </a:graphic>
+          </wp:inline>
+        </w:drawing>
+      </w:r>
+      <w:r>
+        <w:rPr>
+          <w:rtl w:val="0"/>
+        </w:rPr>
+      </w:r>
+    </w:p>
+    <w:p>
+      <w:pPr>
+        <w:ind w:left="720" w:firstLine="0"/>
+        <w:rPr>
+          <w:rFonts w:ascii="Poppins" w:cs="Poppins" w:eastAsia="Poppins" w:hAnsi="Poppins"/>
+        </w:rPr>
+      </w:pPr>
+      <w:r>
+        <w:rPr>
+          <w:rtl w:val="0"/>
+        </w:rPr>
+      </w:r>
+    </w:p>
+    <w:p>
+      <w:pPr>
+        <w:ind w:left="720" w:firstLine="0"/>
+        <w:rPr>
+          <w:rFonts w:ascii="Poppins" w:cs="Poppins" w:eastAsia="Poppins" w:hAnsi="Poppins"/>
+        </w:rPr>
+      </w:pPr>
+      <w:r>
+        <w:rPr>
           <w:rFonts w:ascii="Poppins" w:cs="Poppins" w:eastAsia="Poppins" w:hAnsi="Poppins"/>
         </w:rPr>
         <w:drawing>
           <wp:inline distB="114300" distT="114300" distL="114300" distR="114300">
             <wp:extent cx="5731200" cy="3009900"/>
             <wp:effectExtent b="0" l="0" r="0" t="0"/>
-            <wp:docPr id="10" name="image4.png"/>
+            <wp:docPr id="6" name="image13.png"/>
             <a:graphic>
               <a:graphicData uri="http://schemas.openxmlformats.org/drawingml/2006/picture">
                 <pic:pic>
                   <pic:nvPicPr>
-                    <pic:cNvPr id="0" name="image4.png"/>
+                    <pic:cNvPr id="0" name="image13.png"/>
                     <pic:cNvPicPr preferRelativeResize="0"/>
                   </pic:nvPicPr>
                   <pic:blipFill>
-                    <a:blip r:embed="rId15"/>
+                    <a:blip r:embed="rId16"/>
                     <a:srcRect b="0" l="0" r="0" t="0"/>
                     <a:stretch>
                       <a:fillRect/>
@@ -1074,16 +1263,16 @@
           <wp:inline distB="114300" distT="114300" distL="114300" distR="114300">
             <wp:extent cx="5731200" cy="1612900"/>
             <wp:effectExtent b="0" l="0" r="0" t="0"/>
-            <wp:docPr id="9" name="image3.png"/>
+            <wp:docPr id="14" name="image11.png"/>
             <a:graphic>
               <a:graphicData uri="http://schemas.openxmlformats.org/drawingml/2006/picture">
                 <pic:pic>
                   <pic:nvPicPr>
-                    <pic:cNvPr id="0" name="image3.png"/>
+                    <pic:cNvPr id="0" name="image11.png"/>
                     <pic:cNvPicPr preferRelativeResize="0"/>
                   </pic:nvPicPr>
                   <pic:blipFill>
-                    <a:blip r:embed="rId16"/>
+                    <a:blip r:embed="rId17"/>
                     <a:srcRect b="0" l="0" r="0" t="0"/>
                     <a:stretch>
                       <a:fillRect/>
@@ -1113,7 +1302,7 @@
       <w:pPr>
         <w:numPr>
           <w:ilvl w:val="0"/>
-          <w:numId w:val="4"/>
+          <w:numId w:val="5"/>
         </w:numPr>
         <w:ind w:left="720" w:hanging="360"/>
         <w:rPr>
@@ -1176,7 +1365,7 @@
           <w:rFonts w:ascii="Poppins" w:cs="Poppins" w:eastAsia="Poppins" w:hAnsi="Poppins"/>
           <w:rtl w:val="0"/>
         </w:rPr>
-        <w:t xml:space="preserve">Load data dari file json atau mongoDB</w:t>
+        <w:t xml:space="preserve">Load data dari file js</w:t>
       </w:r>
     </w:p>
     <w:p>
@@ -1316,10 +1505,8 @@
       </w:pPr>
       <w:r>
         <w:rPr>
-          <w:rFonts w:ascii="Poppins" w:cs="Poppins" w:eastAsia="Poppins" w:hAnsi="Poppins"/>
-          <w:rtl w:val="0"/>
-        </w:rPr>
-        <w:t xml:space="preserve">Berikut tampilan pada terminal : </w:t>
+          <w:rtl w:val="0"/>
+        </w:rPr>
       </w:r>
     </w:p>
     <w:p>
@@ -1336,81 +1523,14 @@
         </w:rPr>
         <w:drawing>
           <wp:inline distB="114300" distT="114300" distL="114300" distR="114300">
-            <wp:extent cx="4967288" cy="2648670"/>
+            <wp:extent cx="5381625" cy="3409950"/>
             <wp:effectExtent b="0" l="0" r="0" t="0"/>
-            <wp:docPr id="6" name="image9.png"/>
+            <wp:docPr id="4" name="image4.png"/>
             <a:graphic>
               <a:graphicData uri="http://schemas.openxmlformats.org/drawingml/2006/picture">
                 <pic:pic>
                   <pic:nvPicPr>
-                    <pic:cNvPr id="0" name="image9.png"/>
-                    <pic:cNvPicPr preferRelativeResize="0"/>
-                  </pic:nvPicPr>
-                  <pic:blipFill>
-                    <a:blip r:embed="rId17"/>
-                    <a:srcRect b="0" l="0" r="0" t="0"/>
-                    <a:stretch>
-                      <a:fillRect/>
-                    </a:stretch>
-                  </pic:blipFill>
-                  <pic:spPr>
-                    <a:xfrm>
-                      <a:off x="0" y="0"/>
-                      <a:ext cx="4967288" cy="2648670"/>
-                    </a:xfrm>
-                    <a:prstGeom prst="rect"/>
-                    <a:ln/>
-                  </pic:spPr>
-                </pic:pic>
-              </a:graphicData>
-            </a:graphic>
-          </wp:inline>
-        </w:drawing>
-      </w:r>
-      <w:r>
-        <w:rPr>
-          <w:rtl w:val="0"/>
-        </w:rPr>
-      </w:r>
-    </w:p>
-    <w:p>
-      <w:pPr>
-        <w:spacing w:after="240" w:before="240" w:lineRule="auto"/>
-        <w:ind w:left="1440" w:firstLine="0"/>
-        <w:rPr>
-          <w:rFonts w:ascii="Poppins" w:cs="Poppins" w:eastAsia="Poppins" w:hAnsi="Poppins"/>
-        </w:rPr>
-      </w:pPr>
-      <w:r>
-        <w:rPr>
-          <w:rFonts w:ascii="Poppins" w:cs="Poppins" w:eastAsia="Poppins" w:hAnsi="Poppins"/>
-          <w:rtl w:val="0"/>
-        </w:rPr>
-        <w:t xml:space="preserve">dan ini pada REST API Endpoint : </w:t>
-      </w:r>
-    </w:p>
-    <w:p>
-      <w:pPr>
-        <w:spacing w:after="240" w:before="240" w:lineRule="auto"/>
-        <w:ind w:left="1440" w:firstLine="0"/>
-        <w:rPr>
-          <w:rFonts w:ascii="Poppins" w:cs="Poppins" w:eastAsia="Poppins" w:hAnsi="Poppins"/>
-        </w:rPr>
-      </w:pPr>
-      <w:r>
-        <w:rPr>
-          <w:rFonts w:ascii="Poppins" w:cs="Poppins" w:eastAsia="Poppins" w:hAnsi="Poppins"/>
-        </w:rPr>
-        <w:drawing>
-          <wp:inline distB="114300" distT="114300" distL="114300" distR="114300">
-            <wp:extent cx="5091113" cy="2714696"/>
-            <wp:effectExtent b="0" l="0" r="0" t="0"/>
-            <wp:docPr id="7" name="image8.png"/>
-            <a:graphic>
-              <a:graphicData uri="http://schemas.openxmlformats.org/drawingml/2006/picture">
-                <pic:pic>
-                  <pic:nvPicPr>
-                    <pic:cNvPr id="0" name="image8.png"/>
+                    <pic:cNvPr id="0" name="image4.png"/>
                     <pic:cNvPicPr preferRelativeResize="0"/>
                   </pic:nvPicPr>
                   <pic:blipFill>
@@ -1423,7 +1543,7 @@
                   <pic:spPr>
                     <a:xfrm>
                       <a:off x="0" y="0"/>
-                      <a:ext cx="5091113" cy="2714696"/>
+                      <a:ext cx="5381625" cy="3409950"/>
                     </a:xfrm>
                     <a:prstGeom prst="rect"/>
                     <a:ln/>
@@ -1434,6 +1554,499 @@
           </wp:inline>
         </w:drawing>
       </w:r>
+      <w:r>
+        <w:rPr>
+          <w:rtl w:val="0"/>
+        </w:rPr>
+      </w:r>
+    </w:p>
+    <w:p>
+      <w:pPr>
+        <w:spacing w:after="240" w:before="240" w:lineRule="auto"/>
+        <w:ind w:left="1440" w:firstLine="0"/>
+        <w:rPr>
+          <w:rFonts w:ascii="Poppins" w:cs="Poppins" w:eastAsia="Poppins" w:hAnsi="Poppins"/>
+        </w:rPr>
+      </w:pPr>
+      <w:r>
+        <w:rPr>
+          <w:rFonts w:ascii="Poppins" w:cs="Poppins" w:eastAsia="Poppins" w:hAnsi="Poppins"/>
+          <w:rtl w:val="0"/>
+        </w:rPr>
+        <w:t xml:space="preserve">pada potongan  script berikut, nested loop tersebut berarti kita menghitung dulu untuk A,P,Q untuk semua tanggal di 1 equipment. </w:t>
+      </w:r>
+    </w:p>
+    <w:p>
+      <w:pPr>
+        <w:spacing w:after="240" w:before="240" w:lineRule="auto"/>
+        <w:ind w:left="1440" w:firstLine="0"/>
+        <w:rPr>
+          <w:rFonts w:ascii="Poppins" w:cs="Poppins" w:eastAsia="Poppins" w:hAnsi="Poppins"/>
+        </w:rPr>
+      </w:pPr>
+      <w:r>
+        <w:rPr>
+          <w:rtl w:val="0"/>
+        </w:rPr>
+      </w:r>
+    </w:p>
+    <w:p>
+      <w:pPr>
+        <w:spacing w:after="240" w:before="240" w:lineRule="auto"/>
+        <w:ind w:left="1440" w:firstLine="0"/>
+        <w:rPr>
+          <w:rFonts w:ascii="Poppins" w:cs="Poppins" w:eastAsia="Poppins" w:hAnsi="Poppins"/>
+        </w:rPr>
+      </w:pPr>
+      <w:r>
+        <w:rPr>
+          <w:rFonts w:ascii="Poppins" w:cs="Poppins" w:eastAsia="Poppins" w:hAnsi="Poppins"/>
+          <w:rtl w:val="0"/>
+        </w:rPr>
+        <w:t xml:space="preserve">Kemudian terdapat juga bagian split status untuk tengah malam</w:t>
+      </w:r>
+    </w:p>
+    <w:p>
+      <w:pPr>
+        <w:spacing w:after="240" w:before="240" w:lineRule="auto"/>
+        <w:ind w:left="1440" w:firstLine="0"/>
+        <w:rPr>
+          <w:rFonts w:ascii="Poppins" w:cs="Poppins" w:eastAsia="Poppins" w:hAnsi="Poppins"/>
+        </w:rPr>
+      </w:pPr>
+      <w:r>
+        <w:rPr>
+          <w:rFonts w:ascii="Poppins" w:cs="Poppins" w:eastAsia="Poppins" w:hAnsi="Poppins"/>
+        </w:rPr>
+        <w:drawing>
+          <wp:inline distB="114300" distT="114300" distL="114300" distR="114300">
+            <wp:extent cx="4729163" cy="5876102"/>
+            <wp:effectExtent b="0" l="0" r="0" t="0"/>
+            <wp:docPr id="13" name="image8.png"/>
+            <a:graphic>
+              <a:graphicData uri="http://schemas.openxmlformats.org/drawingml/2006/picture">
+                <pic:pic>
+                  <pic:nvPicPr>
+                    <pic:cNvPr id="0" name="image8.png"/>
+                    <pic:cNvPicPr preferRelativeResize="0"/>
+                  </pic:nvPicPr>
+                  <pic:blipFill>
+                    <a:blip r:embed="rId19"/>
+                    <a:srcRect b="0" l="0" r="0" t="0"/>
+                    <a:stretch>
+                      <a:fillRect/>
+                    </a:stretch>
+                  </pic:blipFill>
+                  <pic:spPr>
+                    <a:xfrm>
+                      <a:off x="0" y="0"/>
+                      <a:ext cx="4729163" cy="5876102"/>
+                    </a:xfrm>
+                    <a:prstGeom prst="rect"/>
+                    <a:ln/>
+                  </pic:spPr>
+                </pic:pic>
+              </a:graphicData>
+            </a:graphic>
+          </wp:inline>
+        </w:drawing>
+      </w:r>
+      <w:r>
+        <w:rPr>
+          <w:rtl w:val="0"/>
+        </w:rPr>
+      </w:r>
+    </w:p>
+    <w:p>
+      <w:pPr>
+        <w:spacing w:after="240" w:before="240" w:lineRule="auto"/>
+        <w:ind w:left="1440" w:firstLine="0"/>
+        <w:rPr>
+          <w:rFonts w:ascii="Poppins" w:cs="Poppins" w:eastAsia="Poppins" w:hAnsi="Poppins"/>
+        </w:rPr>
+      </w:pPr>
+      <w:r>
+        <w:rPr>
+          <w:rFonts w:ascii="Poppins" w:cs="Poppins" w:eastAsia="Poppins" w:hAnsi="Poppins"/>
+          <w:rtl w:val="0"/>
+        </w:rPr>
+        <w:t xml:space="preserve">Jika status tidak melewati tengah malam (tanggal mulai dan selesai sama), langsung dimasukkan tanpa dipecah.</w:t>
+      </w:r>
+    </w:p>
+    <w:p>
+      <w:pPr>
+        <w:spacing w:after="240" w:before="240" w:lineRule="auto"/>
+        <w:ind w:left="1440" w:firstLine="0"/>
+        <w:rPr>
+          <w:rFonts w:ascii="Poppins" w:cs="Poppins" w:eastAsia="Poppins" w:hAnsi="Poppins"/>
+        </w:rPr>
+      </w:pPr>
+      <w:r>
+        <w:rPr>
+          <w:rFonts w:ascii="Poppins" w:cs="Poppins" w:eastAsia="Poppins" w:hAnsi="Poppins"/>
+          <w:rtl w:val="0"/>
+        </w:rPr>
+        <w:t xml:space="preserve">Jika status melewati tengah malam, gunakan loop while untuk memecahnya:</w:t>
+      </w:r>
+    </w:p>
+    <w:p>
+      <w:pPr>
+        <w:numPr>
+          <w:ilvl w:val="0"/>
+          <w:numId w:val="4"/>
+        </w:numPr>
+        <w:spacing w:after="0" w:afterAutospacing="0" w:before="240" w:lineRule="auto"/>
+        <w:ind w:left="2160" w:hanging="360"/>
+        <w:rPr>
+          <w:rFonts w:ascii="Poppins" w:cs="Poppins" w:eastAsia="Poppins" w:hAnsi="Poppins"/>
+        </w:rPr>
+      </w:pPr>
+      <w:r>
+        <w:rPr>
+          <w:rFonts w:ascii="Poppins" w:cs="Poppins" w:eastAsia="Poppins" w:hAnsi="Poppins"/>
+          <w:rtl w:val="0"/>
+        </w:rPr>
+        <w:t xml:space="preserve">currentStart: penanda awal periode.</w:t>
+        <w:br w:type="textWrapping"/>
+      </w:r>
+    </w:p>
+    <w:p>
+      <w:pPr>
+        <w:numPr>
+          <w:ilvl w:val="0"/>
+          <w:numId w:val="4"/>
+        </w:numPr>
+        <w:spacing w:after="0" w:afterAutospacing="0" w:before="0" w:beforeAutospacing="0" w:lineRule="auto"/>
+        <w:ind w:left="2160" w:hanging="360"/>
+        <w:rPr>
+          <w:rFonts w:ascii="Poppins" w:cs="Poppins" w:eastAsia="Poppins" w:hAnsi="Poppins"/>
+        </w:rPr>
+      </w:pPr>
+      <w:r>
+        <w:rPr>
+          <w:rFonts w:ascii="Poppins" w:cs="Poppins" w:eastAsia="Poppins" w:hAnsi="Poppins"/>
+          <w:rtl w:val="0"/>
+        </w:rPr>
+        <w:t xml:space="preserve">endOfDay: pukul 23:59:59 hari itu.</w:t>
+        <w:br w:type="textWrapping"/>
+      </w:r>
+    </w:p>
+    <w:p>
+      <w:pPr>
+        <w:numPr>
+          <w:ilvl w:val="0"/>
+          <w:numId w:val="4"/>
+        </w:numPr>
+        <w:spacing w:after="0" w:afterAutospacing="0" w:before="0" w:beforeAutospacing="0" w:lineRule="auto"/>
+        <w:ind w:left="2160" w:hanging="360"/>
+        <w:rPr>
+          <w:rFonts w:ascii="Poppins" w:cs="Poppins" w:eastAsia="Poppins" w:hAnsi="Poppins"/>
+        </w:rPr>
+      </w:pPr>
+      <w:r>
+        <w:rPr>
+          <w:rFonts w:ascii="Poppins" w:cs="Poppins" w:eastAsia="Poppins" w:hAnsi="Poppins"/>
+          <w:rtl w:val="0"/>
+        </w:rPr>
+        <w:t xml:space="preserve">currentEnd: akhir segmen saat ini (sampai end, atau hanya sampai endOfDay).</w:t>
+      </w:r>
+    </w:p>
+    <w:p>
+      <w:pPr>
+        <w:numPr>
+          <w:ilvl w:val="2"/>
+          <w:numId w:val="4"/>
+        </w:numPr>
+        <w:spacing w:after="0" w:afterAutospacing="0" w:before="0" w:beforeAutospacing="0" w:lineRule="auto"/>
+        <w:ind w:left="2160" w:hanging="360"/>
+        <w:rPr>
+          <w:rFonts w:ascii="Poppins" w:cs="Poppins" w:eastAsia="Poppins" w:hAnsi="Poppins"/>
+        </w:rPr>
+      </w:pPr>
+      <w:r>
+        <w:rPr>
+          <w:rFonts w:ascii="Poppins" w:cs="Poppins" w:eastAsia="Poppins" w:hAnsi="Poppins"/>
+          <w:rtl w:val="0"/>
+        </w:rPr>
+        <w:t xml:space="preserve">Push segmen waktu ke splitStatuses</w:t>
+      </w:r>
+    </w:p>
+    <w:p>
+      <w:pPr>
+        <w:numPr>
+          <w:ilvl w:val="0"/>
+          <w:numId w:val="4"/>
+        </w:numPr>
+        <w:spacing w:after="0" w:afterAutospacing="0" w:before="0" w:beforeAutospacing="0" w:lineRule="auto"/>
+        <w:ind w:left="2160" w:hanging="360"/>
+        <w:rPr>
+          <w:rFonts w:ascii="Poppins" w:cs="Poppins" w:eastAsia="Poppins" w:hAnsi="Poppins"/>
+        </w:rPr>
+      </w:pPr>
+      <w:r>
+        <w:rPr>
+          <w:rFonts w:ascii="Poppins" w:cs="Poppins" w:eastAsia="Poppins" w:hAnsi="Poppins"/>
+          <w:rtl w:val="0"/>
+        </w:rPr>
+        <w:t xml:space="preserve">Pindahkan titik awal ke hari berikutnya (menit pertama setelah </w:t>
+      </w:r>
+      <w:r>
+        <w:rPr>
+          <w:rFonts w:ascii="Roboto Mono" w:cs="Roboto Mono" w:eastAsia="Roboto Mono" w:hAnsi="Roboto Mono"/>
+          <w:rtl w:val="0"/>
+        </w:rPr>
+        <w:t xml:space="preserve">currentEnd</w:t>
+      </w:r>
+      <w:r>
+        <w:rPr>
+          <w:rFonts w:ascii="Poppins" w:cs="Poppins" w:eastAsia="Poppins" w:hAnsi="Poppins"/>
+          <w:rtl w:val="0"/>
+        </w:rPr>
+        <w:t xml:space="preserve">).</w:t>
+      </w:r>
+    </w:p>
+    <w:p>
+      <w:pPr>
+        <w:numPr>
+          <w:ilvl w:val="0"/>
+          <w:numId w:val="4"/>
+        </w:numPr>
+        <w:spacing w:after="240" w:before="0" w:beforeAutospacing="0" w:lineRule="auto"/>
+        <w:ind w:left="2160" w:hanging="360"/>
+        <w:rPr>
+          <w:rFonts w:ascii="Poppins" w:cs="Poppins" w:eastAsia="Poppins" w:hAnsi="Poppins"/>
+          <w:u w:val="none"/>
+        </w:rPr>
+      </w:pPr>
+      <w:r>
+        <w:rPr>
+          <w:rFonts w:ascii="Poppins" w:cs="Poppins" w:eastAsia="Poppins" w:hAnsi="Poppins"/>
+          <w:rtl w:val="0"/>
+        </w:rPr>
+        <w:t xml:space="preserve">Fungsi mengembalikan dalam bentuk json</w:t>
+      </w:r>
+    </w:p>
+    <w:p>
+      <w:pPr>
+        <w:spacing w:after="240" w:before="240" w:lineRule="auto"/>
+        <w:ind w:left="1440" w:firstLine="0"/>
+        <w:rPr>
+          <w:rFonts w:ascii="Poppins" w:cs="Poppins" w:eastAsia="Poppins" w:hAnsi="Poppins"/>
+        </w:rPr>
+      </w:pPr>
+      <w:r>
+        <w:rPr>
+          <w:rtl w:val="0"/>
+        </w:rPr>
+      </w:r>
+    </w:p>
+    <w:p>
+      <w:pPr>
+        <w:spacing w:after="240" w:before="240" w:lineRule="auto"/>
+        <w:ind w:left="1440" w:firstLine="0"/>
+        <w:rPr>
+          <w:rFonts w:ascii="Poppins" w:cs="Poppins" w:eastAsia="Poppins" w:hAnsi="Poppins"/>
+        </w:rPr>
+      </w:pPr>
+      <w:r>
+        <w:rPr>
+          <w:rtl w:val="0"/>
+        </w:rPr>
+      </w:r>
+    </w:p>
+    <w:p>
+      <w:pPr>
+        <w:spacing w:after="240" w:before="240" w:lineRule="auto"/>
+        <w:ind w:left="1440" w:firstLine="0"/>
+        <w:rPr>
+          <w:rFonts w:ascii="Poppins" w:cs="Poppins" w:eastAsia="Poppins" w:hAnsi="Poppins"/>
+        </w:rPr>
+      </w:pPr>
+      <w:r>
+        <w:rPr>
+          <w:rFonts w:ascii="Poppins" w:cs="Poppins" w:eastAsia="Poppins" w:hAnsi="Poppins"/>
+          <w:rtl w:val="0"/>
+        </w:rPr>
+        <w:t xml:space="preserve">Berikut tampilan pada terminal : </w:t>
+      </w:r>
+    </w:p>
+    <w:p>
+      <w:pPr>
+        <w:spacing w:after="240" w:before="240" w:lineRule="auto"/>
+        <w:ind w:left="1440" w:firstLine="0"/>
+        <w:rPr>
+          <w:rFonts w:ascii="Poppins" w:cs="Poppins" w:eastAsia="Poppins" w:hAnsi="Poppins"/>
+        </w:rPr>
+      </w:pPr>
+      <w:r>
+        <w:rPr>
+          <w:rFonts w:ascii="Poppins" w:cs="Poppins" w:eastAsia="Poppins" w:hAnsi="Poppins"/>
+        </w:rPr>
+        <w:drawing>
+          <wp:inline distB="114300" distT="114300" distL="114300" distR="114300">
+            <wp:extent cx="5000625" cy="1733550"/>
+            <wp:effectExtent b="0" l="0" r="0" t="0"/>
+            <wp:docPr id="2" name="image2.png"/>
+            <a:graphic>
+              <a:graphicData uri="http://schemas.openxmlformats.org/drawingml/2006/picture">
+                <pic:pic>
+                  <pic:nvPicPr>
+                    <pic:cNvPr id="0" name="image2.png"/>
+                    <pic:cNvPicPr preferRelativeResize="0"/>
+                  </pic:nvPicPr>
+                  <pic:blipFill>
+                    <a:blip r:embed="rId20"/>
+                    <a:srcRect b="0" l="0" r="0" t="0"/>
+                    <a:stretch>
+                      <a:fillRect/>
+                    </a:stretch>
+                  </pic:blipFill>
+                  <pic:spPr>
+                    <a:xfrm>
+                      <a:off x="0" y="0"/>
+                      <a:ext cx="5000625" cy="1733550"/>
+                    </a:xfrm>
+                    <a:prstGeom prst="rect"/>
+                    <a:ln/>
+                  </pic:spPr>
+                </pic:pic>
+              </a:graphicData>
+            </a:graphic>
+          </wp:inline>
+        </w:drawing>
+      </w:r>
+      <w:r>
+        <w:rPr>
+          <w:rtl w:val="0"/>
+        </w:rPr>
+      </w:r>
+    </w:p>
+    <w:p>
+      <w:pPr>
+        <w:spacing w:after="240" w:before="240" w:lineRule="auto"/>
+        <w:ind w:left="1440" w:firstLine="0"/>
+        <w:rPr>
+          <w:rFonts w:ascii="Poppins" w:cs="Poppins" w:eastAsia="Poppins" w:hAnsi="Poppins"/>
+        </w:rPr>
+      </w:pPr>
+      <w:r>
+        <w:rPr>
+          <w:rFonts w:ascii="Poppins" w:cs="Poppins" w:eastAsia="Poppins" w:hAnsi="Poppins"/>
+        </w:rPr>
+        <w:drawing>
+          <wp:inline distB="114300" distT="114300" distL="114300" distR="114300">
+            <wp:extent cx="4662488" cy="3740833"/>
+            <wp:effectExtent b="0" l="0" r="0" t="0"/>
+            <wp:docPr id="5" name="image12.png"/>
+            <a:graphic>
+              <a:graphicData uri="http://schemas.openxmlformats.org/drawingml/2006/picture">
+                <pic:pic>
+                  <pic:nvPicPr>
+                    <pic:cNvPr id="0" name="image12.png"/>
+                    <pic:cNvPicPr preferRelativeResize="0"/>
+                  </pic:nvPicPr>
+                  <pic:blipFill>
+                    <a:blip r:embed="rId21"/>
+                    <a:srcRect b="0" l="0" r="0" t="0"/>
+                    <a:stretch>
+                      <a:fillRect/>
+                    </a:stretch>
+                  </pic:blipFill>
+                  <pic:spPr>
+                    <a:xfrm>
+                      <a:off x="0" y="0"/>
+                      <a:ext cx="4662488" cy="3740833"/>
+                    </a:xfrm>
+                    <a:prstGeom prst="rect"/>
+                    <a:ln/>
+                  </pic:spPr>
+                </pic:pic>
+              </a:graphicData>
+            </a:graphic>
+          </wp:inline>
+        </w:drawing>
+      </w:r>
+      <w:r>
+        <w:rPr>
+          <w:rtl w:val="0"/>
+        </w:rPr>
+      </w:r>
+    </w:p>
+    <w:p>
+      <w:pPr>
+        <w:spacing w:after="240" w:before="240" w:lineRule="auto"/>
+        <w:ind w:left="1440" w:firstLine="0"/>
+        <w:rPr>
+          <w:rFonts w:ascii="Poppins" w:cs="Poppins" w:eastAsia="Poppins" w:hAnsi="Poppins"/>
+        </w:rPr>
+      </w:pPr>
+      <w:r>
+        <w:rPr>
+          <w:rFonts w:ascii="Poppins" w:cs="Poppins" w:eastAsia="Poppins" w:hAnsi="Poppins"/>
+          <w:rtl w:val="0"/>
+        </w:rPr>
+        <w:t xml:space="preserve">dan ini pada REST API Endpoint : </w:t>
+      </w:r>
+    </w:p>
+    <w:p>
+      <w:pPr>
+        <w:spacing w:after="240" w:before="240" w:lineRule="auto"/>
+        <w:ind w:left="1440" w:firstLine="0"/>
+        <w:rPr>
+          <w:rFonts w:ascii="Poppins" w:cs="Poppins" w:eastAsia="Poppins" w:hAnsi="Poppins"/>
+        </w:rPr>
+      </w:pPr>
+      <w:r>
+        <w:rPr>
+          <w:rFonts w:ascii="Poppins" w:cs="Poppins" w:eastAsia="Poppins" w:hAnsi="Poppins"/>
+        </w:rPr>
+        <w:drawing>
+          <wp:inline distB="114300" distT="114300" distL="114300" distR="114300">
+            <wp:extent cx="4776788" cy="3832539"/>
+            <wp:effectExtent b="0" l="0" r="0" t="0"/>
+            <wp:docPr id="3" name="image10.png"/>
+            <a:graphic>
+              <a:graphicData uri="http://schemas.openxmlformats.org/drawingml/2006/picture">
+                <pic:pic>
+                  <pic:nvPicPr>
+                    <pic:cNvPr id="0" name="image10.png"/>
+                    <pic:cNvPicPr preferRelativeResize="0"/>
+                  </pic:nvPicPr>
+                  <pic:blipFill>
+                    <a:blip r:embed="rId22"/>
+                    <a:srcRect b="0" l="0" r="0" t="0"/>
+                    <a:stretch>
+                      <a:fillRect/>
+                    </a:stretch>
+                  </pic:blipFill>
+                  <pic:spPr>
+                    <a:xfrm>
+                      <a:off x="0" y="0"/>
+                      <a:ext cx="4776788" cy="3832539"/>
+                    </a:xfrm>
+                    <a:prstGeom prst="rect"/>
+                    <a:ln/>
+                  </pic:spPr>
+                </pic:pic>
+              </a:graphicData>
+            </a:graphic>
+          </wp:inline>
+        </w:drawing>
+      </w:r>
+      <w:r>
+        <w:rPr>
+          <w:rtl w:val="0"/>
+        </w:rPr>
+      </w:r>
+    </w:p>
+    <w:p>
+      <w:pPr>
+        <w:spacing w:after="240" w:before="240" w:lineRule="auto"/>
+        <w:ind w:left="1440" w:firstLine="0"/>
+        <w:rPr>
+          <w:rFonts w:ascii="Poppins" w:cs="Poppins" w:eastAsia="Poppins" w:hAnsi="Poppins"/>
+        </w:rPr>
+      </w:pPr>
       <w:r>
         <w:rPr>
           <w:rtl w:val="0"/>
@@ -1797,6 +2410,116 @@
   <w:abstractNum w:abstractNumId="4">
     <w:lvl w:ilvl="0">
       <w:start w:val="1"/>
+      <w:numFmt w:val="bullet"/>
+      <w:lvlText w:val="●"/>
+      <w:lvlJc w:val="left"/>
+      <w:pPr>
+        <w:ind w:left="720" w:hanging="360"/>
+      </w:pPr>
+      <w:rPr>
+        <w:u w:val="none"/>
+      </w:rPr>
+    </w:lvl>
+    <w:lvl w:ilvl="1">
+      <w:start w:val="1"/>
+      <w:numFmt w:val="bullet"/>
+      <w:lvlText w:val="○"/>
+      <w:lvlJc w:val="left"/>
+      <w:pPr>
+        <w:ind w:left="1440" w:hanging="360"/>
+      </w:pPr>
+      <w:rPr>
+        <w:u w:val="none"/>
+      </w:rPr>
+    </w:lvl>
+    <w:lvl w:ilvl="2">
+      <w:start w:val="1"/>
+      <w:numFmt w:val="bullet"/>
+      <w:lvlText w:val="■"/>
+      <w:lvlJc w:val="left"/>
+      <w:pPr>
+        <w:ind w:left="2160" w:hanging="360"/>
+      </w:pPr>
+      <w:rPr>
+        <w:u w:val="none"/>
+      </w:rPr>
+    </w:lvl>
+    <w:lvl w:ilvl="3">
+      <w:start w:val="1"/>
+      <w:numFmt w:val="bullet"/>
+      <w:lvlText w:val="●"/>
+      <w:lvlJc w:val="left"/>
+      <w:pPr>
+        <w:ind w:left="2880" w:hanging="360"/>
+      </w:pPr>
+      <w:rPr>
+        <w:u w:val="none"/>
+      </w:rPr>
+    </w:lvl>
+    <w:lvl w:ilvl="4">
+      <w:start w:val="1"/>
+      <w:numFmt w:val="bullet"/>
+      <w:lvlText w:val="○"/>
+      <w:lvlJc w:val="left"/>
+      <w:pPr>
+        <w:ind w:left="3600" w:hanging="360"/>
+      </w:pPr>
+      <w:rPr>
+        <w:u w:val="none"/>
+      </w:rPr>
+    </w:lvl>
+    <w:lvl w:ilvl="5">
+      <w:start w:val="1"/>
+      <w:numFmt w:val="bullet"/>
+      <w:lvlText w:val="■"/>
+      <w:lvlJc w:val="left"/>
+      <w:pPr>
+        <w:ind w:left="4320" w:hanging="360"/>
+      </w:pPr>
+      <w:rPr>
+        <w:u w:val="none"/>
+      </w:rPr>
+    </w:lvl>
+    <w:lvl w:ilvl="6">
+      <w:start w:val="1"/>
+      <w:numFmt w:val="bullet"/>
+      <w:lvlText w:val="●"/>
+      <w:lvlJc w:val="left"/>
+      <w:pPr>
+        <w:ind w:left="5040" w:hanging="360"/>
+      </w:pPr>
+      <w:rPr>
+        <w:u w:val="none"/>
+      </w:rPr>
+    </w:lvl>
+    <w:lvl w:ilvl="7">
+      <w:start w:val="1"/>
+      <w:numFmt w:val="bullet"/>
+      <w:lvlText w:val="○"/>
+      <w:lvlJc w:val="left"/>
+      <w:pPr>
+        <w:ind w:left="5760" w:hanging="360"/>
+      </w:pPr>
+      <w:rPr>
+        <w:u w:val="none"/>
+      </w:rPr>
+    </w:lvl>
+    <w:lvl w:ilvl="8">
+      <w:start w:val="1"/>
+      <w:numFmt w:val="bullet"/>
+      <w:lvlText w:val="■"/>
+      <w:lvlJc w:val="left"/>
+      <w:pPr>
+        <w:ind w:left="6480" w:hanging="360"/>
+      </w:pPr>
+      <w:rPr>
+        <w:u w:val="none"/>
+      </w:rPr>
+    </w:lvl>
+  </w:abstractNum>
+  <w:abstractNum w:abstractNumId="5">
+    <w:lvl w:ilvl="0">
+      <w:start w:val="1"/>
       <w:numFmt w:val="decimal"/>
       <w:lvlText w:val="%1."/>
       <w:lvlJc w:val="left"/>
@@ -1904,116 +2627,6 @@
       </w:rPr>
     </w:lvl>
   </w:abstractNum>
-  <w:abstractNum w:abstractNumId="5">
-    <w:lvl w:ilvl="0">
-      <w:start w:val="1"/>
-      <w:numFmt w:val="bullet"/>
-      <w:lvlText w:val="-"/>
-      <w:lvlJc w:val="left"/>
-      <w:pPr>
-        <w:ind w:left="1440" w:hanging="360"/>
-      </w:pPr>
-      <w:rPr>
-        <w:u w:val="none"/>
-      </w:rPr>
-    </w:lvl>
-    <w:lvl w:ilvl="1">
-      <w:start w:val="1"/>
-      <w:numFmt w:val="bullet"/>
-      <w:lvlText w:val="-"/>
-      <w:lvlJc w:val="left"/>
-      <w:pPr>
-        <w:ind w:left="2160" w:hanging="360"/>
-      </w:pPr>
-      <w:rPr>
-        <w:u w:val="none"/>
-      </w:rPr>
-    </w:lvl>
-    <w:lvl w:ilvl="2">
-      <w:start w:val="1"/>
-      <w:numFmt w:val="bullet"/>
-      <w:lvlText w:val="-"/>
-      <w:lvlJc w:val="left"/>
-      <w:pPr>
-        <w:ind w:left="2880" w:hanging="360"/>
-      </w:pPr>
-      <w:rPr>
-        <w:u w:val="none"/>
-      </w:rPr>
-    </w:lvl>
-    <w:lvl w:ilvl="3">
-      <w:start w:val="1"/>
-      <w:numFmt w:val="bullet"/>
-      <w:lvlText w:val="-"/>
-      <w:lvlJc w:val="left"/>
-      <w:pPr>
-        <w:ind w:left="3600" w:hanging="360"/>
-      </w:pPr>
-      <w:rPr>
-        <w:u w:val="none"/>
-      </w:rPr>
-    </w:lvl>
-    <w:lvl w:ilvl="4">
-      <w:start w:val="1"/>
-      <w:numFmt w:val="bullet"/>
-      <w:lvlText w:val="-"/>
-      <w:lvlJc w:val="left"/>
-      <w:pPr>
-        <w:ind w:left="4320" w:hanging="360"/>
-      </w:pPr>
-      <w:rPr>
-        <w:u w:val="none"/>
-      </w:rPr>
-    </w:lvl>
-    <w:lvl w:ilvl="5">
-      <w:start w:val="1"/>
-      <w:numFmt w:val="bullet"/>
-      <w:lvlText w:val="-"/>
-      <w:lvlJc w:val="left"/>
-      <w:pPr>
-        <w:ind w:left="5040" w:hanging="360"/>
-      </w:pPr>
-      <w:rPr>
-        <w:u w:val="none"/>
-      </w:rPr>
-    </w:lvl>
-    <w:lvl w:ilvl="6">
-      <w:start w:val="1"/>
-      <w:numFmt w:val="bullet"/>
-      <w:lvlText w:val="-"/>
-      <w:lvlJc w:val="left"/>
-      <w:pPr>
-        <w:ind w:left="5760" w:hanging="360"/>
-      </w:pPr>
-      <w:rPr>
-        <w:u w:val="none"/>
-      </w:rPr>
-    </w:lvl>
-    <w:lvl w:ilvl="7">
-      <w:start w:val="1"/>
-      <w:numFmt w:val="bullet"/>
-      <w:lvlText w:val="-"/>
-      <w:lvlJc w:val="left"/>
-      <w:pPr>
-        <w:ind w:left="6480" w:hanging="360"/>
-      </w:pPr>
-      <w:rPr>
-        <w:u w:val="none"/>
-      </w:rPr>
-    </w:lvl>
-    <w:lvl w:ilvl="8">
-      <w:start w:val="1"/>
-      <w:numFmt w:val="bullet"/>
-      <w:lvlText w:val="-"/>
-      <w:lvlJc w:val="left"/>
-      <w:pPr>
-        <w:ind w:left="7200" w:hanging="360"/>
-      </w:pPr>
-      <w:rPr>
-        <w:u w:val="none"/>
-      </w:rPr>
-    </w:lvl>
-  </w:abstractNum>
   <w:abstractNum w:abstractNumId="6">
     <w:lvl w:ilvl="0">
       <w:start w:val="1"/>
@@ -2235,6 +2848,226 @@
     </w:lvl>
   </w:abstractNum>
   <w:abstractNum w:abstractNumId="8">
+    <w:lvl w:ilvl="0">
+      <w:start w:val="1"/>
+      <w:numFmt w:val="bullet"/>
+      <w:lvlText w:val="-"/>
+      <w:lvlJc w:val="left"/>
+      <w:pPr>
+        <w:ind w:left="1440" w:hanging="360"/>
+      </w:pPr>
+      <w:rPr>
+        <w:u w:val="none"/>
+      </w:rPr>
+    </w:lvl>
+    <w:lvl w:ilvl="1">
+      <w:start w:val="1"/>
+      <w:numFmt w:val="bullet"/>
+      <w:lvlText w:val="-"/>
+      <w:lvlJc w:val="left"/>
+      <w:pPr>
+        <w:ind w:left="2160" w:hanging="360"/>
+      </w:pPr>
+      <w:rPr>
+        <w:u w:val="none"/>
+      </w:rPr>
+    </w:lvl>
+    <w:lvl w:ilvl="2">
+      <w:start w:val="1"/>
+      <w:numFmt w:val="bullet"/>
+      <w:lvlText w:val="-"/>
+      <w:lvlJc w:val="left"/>
+      <w:pPr>
+        <w:ind w:left="2880" w:hanging="360"/>
+      </w:pPr>
+      <w:rPr>
+        <w:u w:val="none"/>
+      </w:rPr>
+    </w:lvl>
+    <w:lvl w:ilvl="3">
+      <w:start w:val="1"/>
+      <w:numFmt w:val="bullet"/>
+      <w:lvlText w:val="-"/>
+      <w:lvlJc w:val="left"/>
+      <w:pPr>
+        <w:ind w:left="3600" w:hanging="360"/>
+      </w:pPr>
+      <w:rPr>
+        <w:u w:val="none"/>
+      </w:rPr>
+    </w:lvl>
+    <w:lvl w:ilvl="4">
+      <w:start w:val="1"/>
+      <w:numFmt w:val="bullet"/>
+      <w:lvlText w:val="-"/>
+      <w:lvlJc w:val="left"/>
+      <w:pPr>
+        <w:ind w:left="4320" w:hanging="360"/>
+      </w:pPr>
+      <w:rPr>
+        <w:u w:val="none"/>
+      </w:rPr>
+    </w:lvl>
+    <w:lvl w:ilvl="5">
+      <w:start w:val="1"/>
+      <w:numFmt w:val="bullet"/>
+      <w:lvlText w:val="-"/>
+      <w:lvlJc w:val="left"/>
+      <w:pPr>
+        <w:ind w:left="5040" w:hanging="360"/>
+      </w:pPr>
+      <w:rPr>
+        <w:u w:val="none"/>
+      </w:rPr>
+    </w:lvl>
+    <w:lvl w:ilvl="6">
+      <w:start w:val="1"/>
+      <w:numFmt w:val="bullet"/>
+      <w:lvlText w:val="-"/>
+      <w:lvlJc w:val="left"/>
+      <w:pPr>
+        <w:ind w:left="5760" w:hanging="360"/>
+      </w:pPr>
+      <w:rPr>
+        <w:u w:val="none"/>
+      </w:rPr>
+    </w:lvl>
+    <w:lvl w:ilvl="7">
+      <w:start w:val="1"/>
+      <w:numFmt w:val="bullet"/>
+      <w:lvlText w:val="-"/>
+      <w:lvlJc w:val="left"/>
+      <w:pPr>
+        <w:ind w:left="6480" w:hanging="360"/>
+      </w:pPr>
+      <w:rPr>
+        <w:u w:val="none"/>
+      </w:rPr>
+    </w:lvl>
+    <w:lvl w:ilvl="8">
+      <w:start w:val="1"/>
+      <w:numFmt w:val="bullet"/>
+      <w:lvlText w:val="-"/>
+      <w:lvlJc w:val="left"/>
+      <w:pPr>
+        <w:ind w:left="7200" w:hanging="360"/>
+      </w:pPr>
+      <w:rPr>
+        <w:u w:val="none"/>
+      </w:rPr>
+    </w:lvl>
+  </w:abstractNum>
+  <w:abstractNum w:abstractNumId="9">
+    <w:lvl w:ilvl="0">
+      <w:start w:val="1"/>
+      <w:numFmt w:val="bullet"/>
+      <w:lvlText w:val="-"/>
+      <w:lvlJc w:val="left"/>
+      <w:pPr>
+        <w:ind w:left="1440" w:hanging="360"/>
+      </w:pPr>
+      <w:rPr>
+        <w:u w:val="none"/>
+      </w:rPr>
+    </w:lvl>
+    <w:lvl w:ilvl="1">
+      <w:start w:val="1"/>
+      <w:numFmt w:val="bullet"/>
+      <w:lvlText w:val="-"/>
+      <w:lvlJc w:val="left"/>
+      <w:pPr>
+        <w:ind w:left="2160" w:hanging="360"/>
+      </w:pPr>
+      <w:rPr>
+        <w:u w:val="none"/>
+      </w:rPr>
+    </w:lvl>
+    <w:lvl w:ilvl="2">
+      <w:start w:val="1"/>
+      <w:numFmt w:val="bullet"/>
+      <w:lvlText w:val="-"/>
+      <w:lvlJc w:val="left"/>
+      <w:pPr>
+        <w:ind w:left="2880" w:hanging="360"/>
+      </w:pPr>
+      <w:rPr>
+        <w:u w:val="none"/>
+      </w:rPr>
+    </w:lvl>
+    <w:lvl w:ilvl="3">
+      <w:start w:val="1"/>
+      <w:numFmt w:val="bullet"/>
+      <w:lvlText w:val="-"/>
+      <w:lvlJc w:val="left"/>
+      <w:pPr>
+        <w:ind w:left="3600" w:hanging="360"/>
+      </w:pPr>
+      <w:rPr>
+        <w:u w:val="none"/>
+      </w:rPr>
+    </w:lvl>
+    <w:lvl w:ilvl="4">
+      <w:start w:val="1"/>
+      <w:numFmt w:val="bullet"/>
+      <w:lvlText w:val="-"/>
+      <w:lvlJc w:val="left"/>
+      <w:pPr>
+        <w:ind w:left="4320" w:hanging="360"/>
+      </w:pPr>
+      <w:rPr>
+        <w:u w:val="none"/>
+      </w:rPr>
+    </w:lvl>
+    <w:lvl w:ilvl="5">
+      <w:start w:val="1"/>
+      <w:numFmt w:val="bullet"/>
+      <w:lvlText w:val="-"/>
+      <w:lvlJc w:val="left"/>
+      <w:pPr>
+        <w:ind w:left="5040" w:hanging="360"/>
+      </w:pPr>
+      <w:rPr>
+        <w:u w:val="none"/>
+      </w:rPr>
+    </w:lvl>
+    <w:lvl w:ilvl="6">
+      <w:start w:val="1"/>
+      <w:numFmt w:val="bullet"/>
+      <w:lvlText w:val="-"/>
+      <w:lvlJc w:val="left"/>
+      <w:pPr>
+        <w:ind w:left="5760" w:hanging="360"/>
+      </w:pPr>
+      <w:rPr>
+        <w:u w:val="none"/>
+      </w:rPr>
+    </w:lvl>
+    <w:lvl w:ilvl="7">
+      <w:start w:val="1"/>
+      <w:numFmt w:val="bullet"/>
+      <w:lvlText w:val="-"/>
+      <w:lvlJc w:val="left"/>
+      <w:pPr>
+        <w:ind w:left="6480" w:hanging="360"/>
+      </w:pPr>
+      <w:rPr>
+        <w:u w:val="none"/>
+      </w:rPr>
+    </w:lvl>
+    <w:lvl w:ilvl="8">
+      <w:start w:val="1"/>
+      <w:numFmt w:val="bullet"/>
+      <w:lvlText w:val="-"/>
+      <w:lvlJc w:val="left"/>
+      <w:pPr>
+        <w:ind w:left="7200" w:hanging="360"/>
+      </w:pPr>
+      <w:rPr>
+        <w:u w:val="none"/>
+      </w:rPr>
+    </w:lvl>
+  </w:abstractNum>
+  <w:abstractNum w:abstractNumId="10">
     <w:lvl w:ilvl="0">
       <w:start w:val="1"/>
       <w:numFmt w:val="bullet"/>
@@ -2367,6 +3200,12 @@
   </w:num>
   <w:num w:numId="8">
     <w:abstractNumId w:val="8"/>
+  </w:num>
+  <w:num w:numId="9">
+    <w:abstractNumId w:val="9"/>
+  </w:num>
+  <w:num w:numId="10">
+    <w:abstractNumId w:val="10"/>
   </w:num>
 </w:numbering>
 </file>

</xml_diff>